<commit_message>
Completed Webloger And Driving School Project
</commit_message>
<xml_diff>
--- a/D-Driving/Driving School Booking Portal.docx
+++ b/D-Driving/Driving School Booking Portal.docx
@@ -11,7 +11,6 @@
           <w:sz w:val="26"/>
         </w:rPr>
       </w:pPr>
-      <w:bookmarkStart w:id="0" w:name="_GoBack"/>
       <w:r>
         <w:rPr>
           <w:rFonts w:ascii="Arial" w:hAnsi="Arial" w:cs="Arial"/>
@@ -21,7 +20,6 @@
         <w:t>Driving School Booking Portal</w:t>
       </w:r>
     </w:p>
-    <w:bookmarkEnd w:id="0"/>
     <w:p>
       <w:pPr>
         <w:rPr>
@@ -192,11 +190,13 @@
         <w:jc w:val="both"/>
         <w:rPr>
           <w:rFonts w:ascii="Times New Roman" w:hAnsi="Times New Roman" w:cs="Times New Roman"/>
-        </w:rPr>
-      </w:pPr>
-      <w:r>
-        <w:rPr>
-          <w:rFonts w:ascii="Times New Roman" w:hAnsi="Times New Roman" w:cs="Times New Roman"/>
+          <w:color w:val="FF0000"/>
+        </w:rPr>
+      </w:pPr>
+      <w:r>
+        <w:rPr>
+          <w:rFonts w:ascii="Times New Roman" w:hAnsi="Times New Roman" w:cs="Times New Roman"/>
+          <w:color w:val="FF0000"/>
         </w:rPr>
         <w:t xml:space="preserve">The platform will allow users to book driving lessons with their preferred instructors. </w:t>
       </w:r>
@@ -211,11 +211,13 @@
         <w:jc w:val="both"/>
         <w:rPr>
           <w:rFonts w:ascii="Times New Roman" w:hAnsi="Times New Roman" w:cs="Times New Roman"/>
-        </w:rPr>
-      </w:pPr>
-      <w:r>
-        <w:rPr>
-          <w:rFonts w:ascii="Times New Roman" w:hAnsi="Times New Roman" w:cs="Times New Roman"/>
+          <w:color w:val="FF0000"/>
+        </w:rPr>
+      </w:pPr>
+      <w:r>
+        <w:rPr>
+          <w:rFonts w:ascii="Times New Roman" w:hAnsi="Times New Roman" w:cs="Times New Roman"/>
+          <w:color w:val="FF0000"/>
         </w:rPr>
         <w:t xml:space="preserve">Profiling component for Driving school, instructor and common user. </w:t>
       </w:r>
@@ -230,11 +232,13 @@
         <w:jc w:val="both"/>
         <w:rPr>
           <w:rFonts w:ascii="Times New Roman" w:hAnsi="Times New Roman" w:cs="Times New Roman"/>
-        </w:rPr>
-      </w:pPr>
-      <w:r>
-        <w:rPr>
-          <w:rFonts w:ascii="Times New Roman" w:hAnsi="Times New Roman" w:cs="Times New Roman"/>
+          <w:color w:val="FF0000"/>
+        </w:rPr>
+      </w:pPr>
+      <w:r>
+        <w:rPr>
+          <w:rFonts w:ascii="Times New Roman" w:hAnsi="Times New Roman" w:cs="Times New Roman"/>
+          <w:color w:val="FF0000"/>
         </w:rPr>
         <w:t xml:space="preserve">User will have the option to choose from different driving schools and instructors based on their availability and locations. </w:t>
       </w:r>
@@ -249,19 +253,15 @@
         <w:jc w:val="both"/>
         <w:rPr>
           <w:rFonts w:ascii="Times New Roman" w:hAnsi="Times New Roman" w:cs="Times New Roman"/>
-        </w:rPr>
-      </w:pPr>
-      <w:r>
-        <w:rPr>
-          <w:rFonts w:ascii="Times New Roman" w:hAnsi="Times New Roman" w:cs="Times New Roman"/>
-        </w:rPr>
-        <w:t xml:space="preserve">The platform will also include features such as reviews and ratings, allowing users to share their experiences and help others </w:t>
-      </w:r>
-      <w:r>
-        <w:rPr>
-          <w:rFonts w:ascii="Times New Roman" w:hAnsi="Times New Roman" w:cs="Times New Roman"/>
-        </w:rPr>
-        <w:t xml:space="preserve">make informed decisions. </w:t>
+          <w:color w:val="FF0000"/>
+        </w:rPr>
+      </w:pPr>
+      <w:r>
+        <w:rPr>
+          <w:rFonts w:ascii="Times New Roman" w:hAnsi="Times New Roman" w:cs="Times New Roman"/>
+          <w:color w:val="FF0000"/>
+        </w:rPr>
+        <w:t xml:space="preserve">The platform will also include features such as reviews and ratings, allowing users to share their experiences and help others make informed decisions. </w:t>
       </w:r>
     </w:p>
     <w:p>
@@ -274,23 +274,27 @@
         <w:jc w:val="both"/>
         <w:rPr>
           <w:rFonts w:ascii="Times New Roman" w:hAnsi="Times New Roman" w:cs="Times New Roman"/>
-        </w:rPr>
-      </w:pPr>
-      <w:r>
-        <w:rPr>
-          <w:rFonts w:ascii="Times New Roman" w:hAnsi="Times New Roman" w:cs="Times New Roman"/>
+          <w:color w:val="FF0000"/>
+        </w:rPr>
+      </w:pPr>
+      <w:r>
+        <w:rPr>
+          <w:rFonts w:ascii="Times New Roman" w:hAnsi="Times New Roman" w:cs="Times New Roman"/>
+          <w:color w:val="FF0000"/>
         </w:rPr>
         <w:t xml:space="preserve">User profiles will be available, allowing users to manage their bookings, track their </w:t>
       </w:r>
       <w:r>
         <w:rPr>
           <w:rFonts w:ascii="Times New Roman" w:hAnsi="Times New Roman" w:cs="Times New Roman"/>
+          <w:color w:val="FF0000"/>
         </w:rPr>
         <w:t>progress</w:t>
       </w:r>
       <w:r>
         <w:rPr>
           <w:rFonts w:ascii="Times New Roman" w:hAnsi="Times New Roman" w:cs="Times New Roman"/>
+          <w:color w:val="FF0000"/>
         </w:rPr>
         <w:t xml:space="preserve"> and view their past lessons. </w:t>
       </w:r>
@@ -305,11 +309,13 @@
         <w:jc w:val="both"/>
         <w:rPr>
           <w:rFonts w:ascii="Times New Roman" w:hAnsi="Times New Roman" w:cs="Times New Roman"/>
-        </w:rPr>
-      </w:pPr>
-      <w:r>
-        <w:rPr>
-          <w:rFonts w:ascii="Times New Roman" w:hAnsi="Times New Roman" w:cs="Times New Roman"/>
+          <w:color w:val="FF0000"/>
+        </w:rPr>
+      </w:pPr>
+      <w:r>
+        <w:rPr>
+          <w:rFonts w:ascii="Times New Roman" w:hAnsi="Times New Roman" w:cs="Times New Roman"/>
+          <w:color w:val="FF0000"/>
         </w:rPr>
         <w:t>The ability to integrate reviews, ratings and user profiles into the platform is essential.</w:t>
       </w:r>
@@ -324,19 +330,15 @@
         <w:jc w:val="both"/>
         <w:rPr>
           <w:rFonts w:ascii="Times New Roman" w:hAnsi="Times New Roman" w:cs="Times New Roman"/>
-        </w:rPr>
-      </w:pPr>
-      <w:r>
-        <w:rPr>
-          <w:rFonts w:ascii="Times New Roman" w:hAnsi="Times New Roman" w:cs="Times New Roman"/>
-        </w:rPr>
-        <w:t>Driving school have a panel that allow him to</w:t>
-      </w:r>
-      <w:r>
-        <w:rPr>
-          <w:rFonts w:ascii="Times New Roman" w:hAnsi="Times New Roman" w:cs="Times New Roman"/>
-        </w:rPr>
-        <w:t xml:space="preserve"> approve newly registered instructor</w:t>
+          <w:color w:val="FF0000"/>
+        </w:rPr>
+      </w:pPr>
+      <w:r>
+        <w:rPr>
+          <w:rFonts w:ascii="Times New Roman" w:hAnsi="Times New Roman" w:cs="Times New Roman"/>
+          <w:color w:val="FF0000"/>
+        </w:rPr>
+        <w:t>Driving school have a panel that allow him to approve newly registered instructor</w:t>
       </w:r>
     </w:p>
     <w:p>
@@ -365,7 +367,15 @@
         <w:rPr>
           <w:rFonts w:ascii="Times New Roman" w:hAnsi="Times New Roman" w:cs="Times New Roman"/>
         </w:rPr>
-        <w:t xml:space="preserve">Note: The booking process will be simple and efficient, with clear instructors and options for customization. The platform will prioritize user experience, ensuring a smooth and user friendly interface.  Strong communication skills and the ability to understand and implement the client’s clear vision for the platform are necessary. Contact with your supervisor to understand the requirements properly. </w:t>
+        <w:t>Note: The booking process will be simple and efficient, with clear instructors and options for customization. The platform will prioritize user experience, ensuring a smooth and user friendly interface.  Strong communication skills and the a</w:t>
+      </w:r>
+      <w:bookmarkStart w:id="0" w:name="_GoBack"/>
+      <w:bookmarkEnd w:id="0"/>
+      <w:r>
+        <w:rPr>
+          <w:rFonts w:ascii="Times New Roman" w:hAnsi="Times New Roman" w:cs="Times New Roman"/>
+        </w:rPr>
+        <w:t xml:space="preserve">bility to understand and implement the client’s clear vision for the platform are necessary. Contact with your supervisor to understand the requirements properly. </w:t>
       </w:r>
     </w:p>
     <w:p>

</xml_diff>